<commit_message>
added version to template
</commit_message>
<xml_diff>
--- a/EJ-report.docx
+++ b/EJ-report.docx
@@ -831,6 +831,30 @@
           <w:i/>
         </w:rPr>
         <w:t xml:space="preserve">If no, please provide comments here. Please be polite.</w:t>
+      </w:r>
+    </w:p>
+    <w:p>
+      <w:r>
+        <w:pict>
+          <v:rect style="width:0;height:1.5pt" o:hralign="center" o:hrstd="t" o:hr="t"/>
+        </w:pict>
+      </w:r>
+    </w:p>
+    <w:p>
+      <w:pPr>
+        <w:pStyle w:val="FirstParagraph"/>
+      </w:pPr>
+      <w:r>
+        <w:t xml:space="preserve">EJ reporting template:</w:t>
+      </w:r>
+      <w:r>
+        <w:t xml:space="preserve"> </w:t>
+      </w:r>
+      <w:r>
+        <w:rPr>
+          <w:rStyle w:val="VerbatimChar"/>
+        </w:rPr>
+        <w:t xml:space="preserve">v1.0</w:t>
       </w:r>
     </w:p>
     <w:bookmarkEnd w:id="28"/>

</xml_diff>

<commit_message>
forgot to commit word doc
</commit_message>
<xml_diff>
--- a/EJ-report.docx
+++ b/EJ-report.docx
@@ -27,94 +27,68 @@
         <w:pStyle w:val="Date"/>
       </w:pPr>
       <w:r>
-        <w:t xml:space="preserve">December</w:t>
+        <w:t xml:space="preserve">June</w:t>
       </w:r>
       <w:r>
         <w:t xml:space="preserve"> </w:t>
       </w:r>
       <w:r>
-        <w:t xml:space="preserve">20,</w:t>
+        <w:t xml:space="preserve">13,</w:t>
       </w:r>
       <w:r>
         <w:t xml:space="preserve"> </w:t>
       </w:r>
       <w:r>
-        <w:t xml:space="preserve">2023</w:t>
-      </w:r>
-    </w:p>
-    <w:tbl>
-      <w:tblPr>
-        <w:tblStyle w:val="Table"/>
-        <w:tblW w:type="pct" w:w="5000"/>
-        <w:tblLook w:firstRow="0" w:lastRow="0" w:firstColumn="0" w:lastColumn="0" w:noHBand="0" w:noVBand="0" w:val="0000"/>
-        <w:jc w:val="start"/>
-      </w:tblPr>
-      <w:tblGrid>
-        <w:gridCol w:w="7920"/>
-      </w:tblGrid>
-      <w:tr>
-        <w:tc>
-          <w:tcPr/>
-          <w:p>
-            <w:pPr>
-              <w:jc w:val="center"/>
-            </w:pPr>
-            <w:r>
-              <w:drawing>
-                <wp:inline>
-                  <wp:extent cx="5334000" cy="620099"/>
-                  <wp:effectExtent b="0" l="0" r="0" t="0"/>
-                  <wp:docPr descr="" title="" id="21" name="Picture"/>
-                  <a:graphic>
-                    <a:graphicData uri="http://schemas.openxmlformats.org/drawingml/2006/picture">
-                      <pic:pic>
-                        <pic:nvPicPr>
-                          <pic:cNvPr descr="banner.png" id="22" name="Picture"/>
-                          <pic:cNvPicPr>
-                            <a:picLocks noChangeArrowheads="1" noChangeAspect="1"/>
-                          </pic:cNvPicPr>
-                        </pic:nvPicPr>
-                        <pic:blipFill>
-                          <a:blip r:embed="rId20"/>
-                          <a:stretch>
-                            <a:fillRect/>
-                          </a:stretch>
-                        </pic:blipFill>
-                        <pic:spPr bwMode="auto">
-                          <a:xfrm>
-                            <a:off x="0" y="0"/>
-                            <a:ext cx="5334000" cy="620099"/>
-                          </a:xfrm>
-                          <a:prstGeom prst="rect">
-                            <a:avLst/>
-                          </a:prstGeom>
-                          <a:noFill/>
-                          <a:ln w="9525">
-                            <a:noFill/>
-                            <a:headEnd/>
-                            <a:tailEnd/>
-                          </a:ln>
-                        </pic:spPr>
-                      </pic:pic>
-                    </a:graphicData>
-                  </a:graphic>
-                </wp:inline>
-              </w:drawing>
-            </w:r>
-          </w:p>
-          <w:p>
-            <w:pPr>
-              <w:jc w:val="center"/>
-            </w:pPr>
-            <w:pPr>
-              <w:jc w:val="start"/>
-              <w:spacing w:before="200"/>
-              <w:pStyle w:val="ImageCaption"/>
-            </w:pPr>
-          </w:p>
-        </w:tc>
-      </w:tr>
-    </w:tbl>
+        <w:t xml:space="preserve">2024</w:t>
+      </w:r>
+    </w:p>
+    <w:p>
+      <w:pPr>
+        <w:pStyle w:val="FirstParagraph"/>
+      </w:pPr>
+      <w:r>
+        <w:drawing>
+          <wp:inline>
+            <wp:extent cx="5334000" cy="620099"/>
+            <wp:effectExtent b="0" l="0" r="0" t="0"/>
+            <wp:docPr descr="" title="" id="21" name="Picture"/>
+            <a:graphic>
+              <a:graphicData uri="http://schemas.openxmlformats.org/drawingml/2006/picture">
+                <pic:pic>
+                  <pic:nvPicPr>
+                    <pic:cNvPr descr="img/banner.png" id="22" name="Picture"/>
+                    <pic:cNvPicPr>
+                      <a:picLocks noChangeArrowheads="1" noChangeAspect="1"/>
+                    </pic:cNvPicPr>
+                  </pic:nvPicPr>
+                  <pic:blipFill>
+                    <a:blip r:embed="rId20"/>
+                    <a:stretch>
+                      <a:fillRect/>
+                    </a:stretch>
+                  </pic:blipFill>
+                  <pic:spPr bwMode="auto">
+                    <a:xfrm>
+                      <a:off x="0" y="0"/>
+                      <a:ext cx="5334000" cy="620099"/>
+                    </a:xfrm>
+                    <a:prstGeom prst="rect">
+                      <a:avLst/>
+                    </a:prstGeom>
+                    <a:noFill/>
+                    <a:ln w="9525">
+                      <a:noFill/>
+                      <a:headEnd/>
+                      <a:tailEnd/>
+                    </a:ln>
+                  </pic:spPr>
+                </pic:pic>
+              </a:graphicData>
+            </a:graphic>
+          </wp:inline>
+        </w:drawing>
+      </w:r>
+    </w:p>
     <w:bookmarkStart w:id="23" w:name="paper-identification"/>
     <w:p>
       <w:pPr>
@@ -358,7 +332,6 @@
           <w:ilvl w:val="0"/>
           <w:numId w:val="1002"/>
         </w:numPr>
-        <w:pStyle w:val="Compact"/>
       </w:pPr>
       <w:r>
         <w:t xml:space="preserve">☐ It is in PDF format.</w:t>
@@ -370,7 +343,6 @@
           <w:ilvl w:val="0"/>
           <w:numId w:val="1002"/>
         </w:numPr>
-        <w:pStyle w:val="Compact"/>
       </w:pPr>
       <w:r>
         <w:t xml:space="preserve">☐ Description of the content of the replication package.</w:t>
@@ -382,7 +354,6 @@
           <w:ilvl w:val="0"/>
           <w:numId w:val="1002"/>
         </w:numPr>
-        <w:pStyle w:val="Compact"/>
       </w:pPr>
       <w:r>
         <w:t xml:space="preserve">☐ Data availability statement (description of the origin of the data and how to obtain access to them)</w:t>
@@ -394,7 +365,41 @@
           <w:ilvl w:val="0"/>
           <w:numId w:val="1002"/>
         </w:numPr>
-        <w:pStyle w:val="Compact"/>
+      </w:pPr>
+      <w:r>
+        <w:t xml:space="preserve">☐ A Statement about Rights:</w:t>
+      </w:r>
+    </w:p>
+    <w:p>
+      <w:pPr>
+        <w:numPr>
+          <w:ilvl w:val="1"/>
+          <w:numId w:val="1003"/>
+        </w:numPr>
+        <w:pStyle w:val="Compact"/>
+      </w:pPr>
+      <w:r>
+        <w:t xml:space="preserve">I certify that the author(s) of the manuscript have legitimate access to and permission to use the data used in this manuscript.</w:t>
+      </w:r>
+    </w:p>
+    <w:p>
+      <w:pPr>
+        <w:numPr>
+          <w:ilvl w:val="1"/>
+          <w:numId w:val="1003"/>
+        </w:numPr>
+        <w:pStyle w:val="Compact"/>
+      </w:pPr>
+      <w:r>
+        <w:t xml:space="preserve">I certify that the author(s) of the manuscript have documented permission to redistribute/publish the data contained within this replication package. Appropriate permissions are documented in the LICENSE.txt file (if applicable).</w:t>
+      </w:r>
+    </w:p>
+    <w:p>
+      <w:pPr>
+        <w:numPr>
+          <w:ilvl w:val="0"/>
+          <w:numId w:val="1002"/>
+        </w:numPr>
       </w:pPr>
       <w:r>
         <w:t xml:space="preserve">☐ Precise instructions on how to run the code</w:t>
@@ -406,7 +411,6 @@
           <w:ilvl w:val="0"/>
           <w:numId w:val="1002"/>
         </w:numPr>
-        <w:pStyle w:val="Compact"/>
       </w:pPr>
       <w:r>
         <w:t xml:space="preserve">☐ Indications on where to find the output saved/displayed.</w:t>
@@ -418,7 +422,6 @@
           <w:ilvl w:val="0"/>
           <w:numId w:val="1002"/>
         </w:numPr>
-        <w:pStyle w:val="Compact"/>
       </w:pPr>
       <w:r>
         <w:t xml:space="preserve">☐ Software used (including software version + OS).</w:t>
@@ -430,7 +433,6 @@
           <w:ilvl w:val="0"/>
           <w:numId w:val="1002"/>
         </w:numPr>
-        <w:pStyle w:val="Compact"/>
       </w:pPr>
       <w:r>
         <w:t xml:space="preserve">☐ All packages and libraries that need to be installed.</w:t>
@@ -442,7 +444,6 @@
           <w:ilvl w:val="0"/>
           <w:numId w:val="1002"/>
         </w:numPr>
-        <w:pStyle w:val="Compact"/>
       </w:pPr>
       <w:r>
         <w:t xml:space="preserve">☐ Expected running time (even if it is a few seconds).</w:t>
@@ -454,7 +455,6 @@
           <w:ilvl w:val="0"/>
           <w:numId w:val="1002"/>
         </w:numPr>
-        <w:pStyle w:val="Compact"/>
       </w:pPr>
       <w:r>
         <w:t xml:space="preserve">☐ Data citations.</w:t>
@@ -482,7 +482,7 @@
       <w:pPr>
         <w:numPr>
           <w:ilvl w:val="0"/>
-          <w:numId w:val="1003"/>
+          <w:numId w:val="1004"/>
         </w:numPr>
         <w:pStyle w:val="Compact"/>
       </w:pPr>
@@ -494,7 +494,7 @@
       <w:pPr>
         <w:numPr>
           <w:ilvl w:val="0"/>
-          <w:numId w:val="1003"/>
+          <w:numId w:val="1004"/>
         </w:numPr>
         <w:pStyle w:val="Compact"/>
       </w:pPr>
@@ -518,7 +518,7 @@
       <w:pPr>
         <w:numPr>
           <w:ilvl w:val="0"/>
-          <w:numId w:val="1003"/>
+          <w:numId w:val="1004"/>
         </w:numPr>
         <w:pStyle w:val="Compact"/>
       </w:pPr>
@@ -552,48 +552,12 @@
       <w:pPr>
         <w:numPr>
           <w:ilvl w:val="0"/>
-          <w:numId w:val="1004"/>
+          <w:numId w:val="1005"/>
         </w:numPr>
         <w:pStyle w:val="Compact"/>
       </w:pPr>
       <w:r>
         <w:t xml:space="preserve">☐ Empirical with available data.</w:t>
-      </w:r>
-    </w:p>
-    <w:p>
-      <w:pPr>
-        <w:numPr>
-          <w:ilvl w:val="1"/>
-          <w:numId w:val="1005"/>
-        </w:numPr>
-        <w:pStyle w:val="Compact"/>
-      </w:pPr>
-      <w:r>
-        <w:t xml:space="preserve">☐ All raw datasets are included (main text and appendices, including online), along with the cleaning and analysis codes.</w:t>
-      </w:r>
-    </w:p>
-    <w:p>
-      <w:pPr>
-        <w:numPr>
-          <w:ilvl w:val="1"/>
-          <w:numId w:val="1005"/>
-        </w:numPr>
-        <w:pStyle w:val="Compact"/>
-      </w:pPr>
-      <w:r>
-        <w:t xml:space="preserve">☐ A copy of all datasets in non-proprietary format (ASCII, csv,etc.) is included.</w:t>
-      </w:r>
-    </w:p>
-    <w:p>
-      <w:pPr>
-        <w:numPr>
-          <w:ilvl w:val="0"/>
-          <w:numId w:val="1004"/>
-        </w:numPr>
-        <w:pStyle w:val="Compact"/>
-      </w:pPr>
-      <w:r>
-        <w:t xml:space="preserve">☐ Empirical with simulated/synthetic data.</w:t>
       </w:r>
     </w:p>
     <w:p>
@@ -605,7 +569,7 @@
         <w:pStyle w:val="Compact"/>
       </w:pPr>
       <w:r>
-        <w:t xml:space="preserve">☐ The simulated/synthetic data to produce all tables and figures in the paper is included.</w:t>
+        <w:t xml:space="preserve">☐ All raw datasets are included (main text and appendices, including online), along with the cleaning and analysis codes.</w:t>
       </w:r>
     </w:p>
     <w:p>
@@ -623,8 +587,44 @@
     <w:p>
       <w:pPr>
         <w:numPr>
+          <w:ilvl w:val="0"/>
+          <w:numId w:val="1005"/>
+        </w:numPr>
+        <w:pStyle w:val="Compact"/>
+      </w:pPr>
+      <w:r>
+        <w:t xml:space="preserve">☐ Empirical with simulated/synthetic data.</w:t>
+      </w:r>
+    </w:p>
+    <w:p>
+      <w:pPr>
+        <w:numPr>
           <w:ilvl w:val="1"/>
-          <w:numId w:val="1006"/>
+          <w:numId w:val="1007"/>
+        </w:numPr>
+        <w:pStyle w:val="Compact"/>
+      </w:pPr>
+      <w:r>
+        <w:t xml:space="preserve">☐ The simulated/synthetic data to produce all tables and figures in the paper is included.</w:t>
+      </w:r>
+    </w:p>
+    <w:p>
+      <w:pPr>
+        <w:numPr>
+          <w:ilvl w:val="1"/>
+          <w:numId w:val="1007"/>
+        </w:numPr>
+        <w:pStyle w:val="Compact"/>
+      </w:pPr>
+      <w:r>
+        <w:t xml:space="preserve">☐ A copy of all datasets in non-proprietary format (ASCII, csv,etc.) is included.</w:t>
+      </w:r>
+    </w:p>
+    <w:p>
+      <w:pPr>
+        <w:numPr>
+          <w:ilvl w:val="1"/>
+          <w:numId w:val="1007"/>
         </w:numPr>
         <w:pStyle w:val="Compact"/>
       </w:pPr>
@@ -646,7 +646,7 @@
       <w:pPr>
         <w:numPr>
           <w:ilvl w:val="0"/>
-          <w:numId w:val="1004"/>
+          <w:numId w:val="1005"/>
         </w:numPr>
         <w:pStyle w:val="Compact"/>
       </w:pPr>
@@ -658,48 +658,12 @@
       <w:pPr>
         <w:numPr>
           <w:ilvl w:val="0"/>
-          <w:numId w:val="1004"/>
+          <w:numId w:val="1005"/>
         </w:numPr>
         <w:pStyle w:val="Compact"/>
       </w:pPr>
       <w:r>
         <w:t xml:space="preserve">☐ Experimental.</w:t>
-      </w:r>
-    </w:p>
-    <w:p>
-      <w:pPr>
-        <w:numPr>
-          <w:ilvl w:val="1"/>
-          <w:numId w:val="1007"/>
-        </w:numPr>
-        <w:pStyle w:val="Compact"/>
-      </w:pPr>
-      <w:r>
-        <w:t xml:space="preserve">☐ All raw datasets are included (main text and appendices, including online), along with the cleaning and analysis codes.</w:t>
-      </w:r>
-    </w:p>
-    <w:p>
-      <w:pPr>
-        <w:numPr>
-          <w:ilvl w:val="1"/>
-          <w:numId w:val="1007"/>
-        </w:numPr>
-        <w:pStyle w:val="Compact"/>
-      </w:pPr>
-      <w:r>
-        <w:t xml:space="preserve">☐ A copy of all datasets in non-proprietary format (ASCII, csv,etc.) is included.</w:t>
-      </w:r>
-    </w:p>
-    <w:p>
-      <w:pPr>
-        <w:numPr>
-          <w:ilvl w:val="0"/>
-          <w:numId w:val="1000"/>
-        </w:numPr>
-        <w:pStyle w:val="Compact"/>
-      </w:pPr>
-      <w:r>
-        <w:t xml:space="preserve">Also, the following documents are included (if these files are part of the paper or of an appendix, the authors should have copied them again in a separate document included in the replication package):</w:t>
       </w:r>
     </w:p>
     <w:p>
@@ -711,7 +675,7 @@
         <w:pStyle w:val="Compact"/>
       </w:pPr>
       <w:r>
-        <w:t xml:space="preserve">☐ A PDF copy of the IRB approval.</w:t>
+        <w:t xml:space="preserve">☐ All raw datasets are included (main text and appendices, including online), along with the cleaning and analysis codes.</w:t>
       </w:r>
     </w:p>
     <w:p>
@@ -723,6 +687,42 @@
         <w:pStyle w:val="Compact"/>
       </w:pPr>
       <w:r>
+        <w:t xml:space="preserve">☐ A copy of all datasets in non-proprietary format (ASCII, csv,etc.) is included.</w:t>
+      </w:r>
+    </w:p>
+    <w:p>
+      <w:pPr>
+        <w:numPr>
+          <w:ilvl w:val="0"/>
+          <w:numId w:val="1000"/>
+        </w:numPr>
+        <w:pStyle w:val="Compact"/>
+      </w:pPr>
+      <w:r>
+        <w:t xml:space="preserve">Also, the following documents are included (if these files are part of the paper or of an appendix, the authors should have copied them again in a separate document included in the replication package):</w:t>
+      </w:r>
+    </w:p>
+    <w:p>
+      <w:pPr>
+        <w:numPr>
+          <w:ilvl w:val="1"/>
+          <w:numId w:val="1009"/>
+        </w:numPr>
+        <w:pStyle w:val="Compact"/>
+      </w:pPr>
+      <w:r>
+        <w:t xml:space="preserve">☐ A PDF copy of the IRB approval.</w:t>
+      </w:r>
+    </w:p>
+    <w:p>
+      <w:pPr>
+        <w:numPr>
+          <w:ilvl w:val="1"/>
+          <w:numId w:val="1009"/>
+        </w:numPr>
+        <w:pStyle w:val="Compact"/>
+      </w:pPr>
+      <w:r>
         <w:t xml:space="preserve">☐ A PDF document outlining the design of the experiment, including information on the selection and eligibility of participants.</w:t>
       </w:r>
     </w:p>
@@ -730,7 +730,7 @@
       <w:pPr>
         <w:numPr>
           <w:ilvl w:val="1"/>
-          <w:numId w:val="1008"/>
+          <w:numId w:val="1009"/>
         </w:numPr>
         <w:pStyle w:val="Compact"/>
       </w:pPr>
@@ -742,7 +742,7 @@
       <w:pPr>
         <w:numPr>
           <w:ilvl w:val="1"/>
-          <w:numId w:val="1008"/>
+          <w:numId w:val="1009"/>
         </w:numPr>
         <w:pStyle w:val="Compact"/>
       </w:pPr>
@@ -773,7 +773,7 @@
       <w:pPr>
         <w:numPr>
           <w:ilvl w:val="0"/>
-          <w:numId w:val="1009"/>
+          <w:numId w:val="1010"/>
         </w:numPr>
         <w:pStyle w:val="Compact"/>
       </w:pPr>
@@ -827,7 +827,7 @@
       <w:pPr>
         <w:numPr>
           <w:ilvl w:val="0"/>
-          <w:numId w:val="1009"/>
+          <w:numId w:val="1010"/>
         </w:numPr>
         <w:pStyle w:val="Compact"/>
       </w:pPr>
@@ -865,7 +865,7 @@
       <w:pPr>
         <w:numPr>
           <w:ilvl w:val="0"/>
-          <w:numId w:val="1009"/>
+          <w:numId w:val="1010"/>
         </w:numPr>
         <w:pStyle w:val="Compact"/>
       </w:pPr>
@@ -887,7 +887,7 @@
       <w:pPr>
         <w:numPr>
           <w:ilvl w:val="0"/>
-          <w:numId w:val="1009"/>
+          <w:numId w:val="1010"/>
         </w:numPr>
         <w:pStyle w:val="Compact"/>
       </w:pPr>
@@ -954,7 +954,7 @@
       <w:pPr>
         <w:numPr>
           <w:ilvl w:val="0"/>
-          <w:numId w:val="1010"/>
+          <w:numId w:val="1011"/>
         </w:numPr>
         <w:pStyle w:val="Compact"/>
       </w:pPr>
@@ -966,7 +966,7 @@
       <w:pPr>
         <w:numPr>
           <w:ilvl w:val="0"/>
-          <w:numId w:val="1010"/>
+          <w:numId w:val="1011"/>
         </w:numPr>
         <w:pStyle w:val="Compact"/>
       </w:pPr>
@@ -1000,7 +1000,7 @@
       <w:pPr>
         <w:numPr>
           <w:ilvl w:val="0"/>
-          <w:numId w:val="1011"/>
+          <w:numId w:val="1012"/>
         </w:numPr>
         <w:pStyle w:val="Compact"/>
       </w:pPr>
@@ -1012,7 +1012,7 @@
       <w:pPr>
         <w:numPr>
           <w:ilvl w:val="0"/>
-          <w:numId w:val="1011"/>
+          <w:numId w:val="1012"/>
         </w:numPr>
         <w:pStyle w:val="Compact"/>
       </w:pPr>
@@ -1053,7 +1053,7 @@
         <w:rPr>
           <w:rStyle w:val="VerbatimChar"/>
         </w:rPr>
-        <w:t xml:space="preserve">v1.2</w:t>
+        <w:t xml:space="preserve">v1.3</w:t>
       </w:r>
     </w:p>
     <w:bookmarkEnd w:id="30"/>
@@ -1334,24 +1334,6 @@
     <w:abstractNumId w:val="991"/>
   </w:num>
   <w:num w:numId="1003">
-    <w:abstractNumId w:val="991"/>
-  </w:num>
-  <w:num w:numId="1004">
-    <w:abstractNumId w:val="991"/>
-  </w:num>
-  <w:num w:numId="1005">
-    <w:abstractNumId w:val="991"/>
-  </w:num>
-  <w:num w:numId="1006">
-    <w:abstractNumId w:val="991"/>
-  </w:num>
-  <w:num w:numId="1007">
-    <w:abstractNumId w:val="991"/>
-  </w:num>
-  <w:num w:numId="1008">
-    <w:abstractNumId w:val="991"/>
-  </w:num>
-  <w:num w:numId="1009">
     <w:abstractNumId w:val="99411"/>
     <w:lvlOverride w:ilvl="0">
       <w:startOverride w:val="1"/>
@@ -1381,10 +1363,58 @@
       <w:startOverride w:val="1"/>
     </w:lvlOverride>
   </w:num>
-  <w:num w:numId="1010">
+  <w:num w:numId="1004">
     <w:abstractNumId w:val="991"/>
   </w:num>
+  <w:num w:numId="1005">
+    <w:abstractNumId w:val="991"/>
+  </w:num>
+  <w:num w:numId="1006">
+    <w:abstractNumId w:val="991"/>
+  </w:num>
+  <w:num w:numId="1007">
+    <w:abstractNumId w:val="991"/>
+  </w:num>
+  <w:num w:numId="1008">
+    <w:abstractNumId w:val="991"/>
+  </w:num>
+  <w:num w:numId="1009">
+    <w:abstractNumId w:val="991"/>
+  </w:num>
+  <w:num w:numId="1010">
+    <w:abstractNumId w:val="99411"/>
+    <w:lvlOverride w:ilvl="0">
+      <w:startOverride w:val="1"/>
+    </w:lvlOverride>
+    <w:lvlOverride w:ilvl="1">
+      <w:startOverride w:val="1"/>
+    </w:lvlOverride>
+    <w:lvlOverride w:ilvl="2">
+      <w:startOverride w:val="1"/>
+    </w:lvlOverride>
+    <w:lvlOverride w:ilvl="3">
+      <w:startOverride w:val="1"/>
+    </w:lvlOverride>
+    <w:lvlOverride w:ilvl="4">
+      <w:startOverride w:val="1"/>
+    </w:lvlOverride>
+    <w:lvlOverride w:ilvl="5">
+      <w:startOverride w:val="1"/>
+    </w:lvlOverride>
+    <w:lvlOverride w:ilvl="6">
+      <w:startOverride w:val="1"/>
+    </w:lvlOverride>
+    <w:lvlOverride w:ilvl="7">
+      <w:startOverride w:val="1"/>
+    </w:lvlOverride>
+    <w:lvlOverride w:ilvl="8">
+      <w:startOverride w:val="1"/>
+    </w:lvlOverride>
+  </w:num>
   <w:num w:numId="1011">
+    <w:abstractNumId w:val="991"/>
+  </w:num>
+  <w:num w:numId="1012">
     <w:abstractNumId w:val="991"/>
   </w:num>
 </w:numbering>
@@ -1491,6 +1521,25 @@
       <w:jc w:val="center"/>
     </w:pPr>
   </w:style>
+  <w:style w:customStyle="1" w:styleId="AbstractTitle" w:type="paragraph">
+    <w:name w:val="Abstract Title"/>
+    <w:basedOn w:val="Normal"/>
+    <w:next w:val="Abstract"/>
+    <w:qFormat/>
+    <w:pPr>
+      <w:keepNext/>
+      <w:keepLines/>
+      <w:jc w:val="center"/>
+      <w:spacing w:after="0" w:before="300"/>
+    </w:pPr>
+    <w:rPr>
+      <w:sz w:val="20"/>
+      <w:szCs w:val="20"/>
+      <w:b/>
+      <w:color w:val="345A8A"/>
+      &gt;
+    </w:rPr>
+  </w:style>
   <w:style w:customStyle="1" w:styleId="Abstract" w:type="paragraph">
     <w:name w:val="Abstract"/>
     <w:basedOn w:val="Normal"/>
@@ -1499,7 +1548,7 @@
     <w:pPr>
       <w:keepNext/>
       <w:keepLines/>
-      <w:spacing w:after="300" w:before="300"/>
+      <w:spacing w:after="300" w:before="100"/>
     </w:pPr>
     <w:rPr>
       <w:sz w:val="20"/>
@@ -1721,6 +1770,18 @@
     <w:uiPriority w:val="9"/>
     <w:unhideWhenUsed/>
     <w:qFormat/>
+  </w:style>
+  <w:style w:styleId="FootnoteBlockText" w:type="paragraph">
+    <w:name w:val="Footnote Block Text"/>
+    <w:basedOn w:val="Footnote Text"/>
+    <w:next w:val="Footnote Text"/>
+    <w:uiPriority w:val="9"/>
+    <w:unhideWhenUsed/>
+    <w:qFormat/>
+    <w:pPr>
+      <w:spacing w:after="100" w:before="100"/>
+      <w:ind w:firstLine="0" w:left="480" w:right="480"/>
+    </w:pPr>
   </w:style>
   <w:style w:default="1" w:styleId="DefaultParagraphFont" w:type="character">
     <w:name w:val="Default Paragraph Font"/>

</xml_diff>